<commit_message>
changed on the last page 'vertex 2 red' to 'purple' so vertex2 is actually different than 1 and 4
fixed a dumb typo
</commit_message>
<xml_diff>
--- a/paper.docx
+++ b/paper.docx
@@ -175,23 +175,7 @@
           <w:sz w:val="24"/>
           <w:szCs w:val="24"/>
         </w:rPr>
-        <w:t>C</w:t>
-      </w:r>
-      <w:r>
-        <w:rPr>
-          <w:rFonts w:cstheme="minorHAnsi"/>
-          <w:sz w:val="24"/>
-          <w:szCs w:val="24"/>
-        </w:rPr>
-        <w:t>hauhan</w:t>
-      </w:r>
-      <w:r>
-        <w:rPr>
-          <w:rFonts w:cstheme="minorHAnsi"/>
-          <w:sz w:val="24"/>
-          <w:szCs w:val="24"/>
-        </w:rPr>
-        <w:t xml:space="preserve">, Y. 2020, October 1. 3-coloring is NP Complete. GeeksforGeeks. </w:t>
+        <w:t xml:space="preserve">Chauhan, Y. 2020, October 1. 3-coloring is NP Complete. GeeksforGeeks. </w:t>
       </w:r>
       <w:hyperlink r:id="rId5" w:history="1">
         <w:r>
@@ -201,25 +185,7 @@
             <w:sz w:val="24"/>
             <w:szCs w:val="24"/>
           </w:rPr>
-          <w:t>https://www.geeksforgeeks.org/3-coloring-is-n</w:t>
-        </w:r>
-        <w:r>
-          <w:rPr>
-            <w:rStyle w:val="Hyperlink"/>
-            <w:rFonts w:cstheme="minorHAnsi"/>
-            <w:sz w:val="24"/>
-            <w:szCs w:val="24"/>
-          </w:rPr>
-          <w:t>p</w:t>
-        </w:r>
-        <w:r>
-          <w:rPr>
-            <w:rStyle w:val="Hyperlink"/>
-            <w:rFonts w:cstheme="minorHAnsi"/>
-            <w:sz w:val="24"/>
-            <w:szCs w:val="24"/>
-          </w:rPr>
-          <w:t>-complete/</w:t>
+          <w:t>https://www.geeksforgeeks.org/3-coloring-is-np-complete/</w:t>
         </w:r>
       </w:hyperlink>
     </w:p>
@@ -248,15 +214,7 @@
           <w:sz w:val="24"/>
           <w:szCs w:val="24"/>
         </w:rPr>
-        <w:t>Bhuyan</w:t>
-      </w:r>
-      <w:r>
-        <w:rPr>
-          <w:rFonts w:cstheme="minorHAnsi"/>
-          <w:sz w:val="24"/>
-          <w:szCs w:val="24"/>
-        </w:rPr>
-        <w:t xml:space="preserve">, A. </w:t>
+        <w:t xml:space="preserve">Bhuyan, A. </w:t>
       </w:r>
       <w:r>
         <w:rPr>
@@ -272,15 +230,7 @@
           <w:sz w:val="24"/>
           <w:szCs w:val="24"/>
         </w:rPr>
-        <w:t>Understanding Graph Coloring: An Essential Concept in Graph Theory</w:t>
-      </w:r>
-      <w:r>
-        <w:rPr>
-          <w:rFonts w:cstheme="minorHAnsi"/>
-          <w:sz w:val="24"/>
-          <w:szCs w:val="24"/>
-        </w:rPr>
-        <w:t xml:space="preserve">. Faun.pub. </w:t>
+        <w:t xml:space="preserve">Understanding Graph Coloring: An Essential Concept in Graph Theory. Faun.pub. </w:t>
       </w:r>
       <w:hyperlink r:id="rId6" w:history="1">
         <w:r>
@@ -290,25 +240,7 @@
             <w:sz w:val="24"/>
             <w:szCs w:val="24"/>
           </w:rPr>
-          <w:t>https://faun.</w:t>
-        </w:r>
-        <w:r>
-          <w:rPr>
-            <w:rStyle w:val="Hyperlink"/>
-            <w:rFonts w:cstheme="minorHAnsi"/>
-            <w:sz w:val="24"/>
-            <w:szCs w:val="24"/>
-          </w:rPr>
-          <w:t>p</w:t>
-        </w:r>
-        <w:r>
-          <w:rPr>
-            <w:rStyle w:val="Hyperlink"/>
-            <w:rFonts w:cstheme="minorHAnsi"/>
-            <w:sz w:val="24"/>
-            <w:szCs w:val="24"/>
-          </w:rPr>
-          <w:t>ub/understanding-graph-coloring-an-essential-concept-in-graph-theory-c40de8421745</w:t>
+          <w:t>https://faun.pub/understanding-graph-coloring-an-essential-concept-in-graph-theory-c40de8421745</w:t>
         </w:r>
       </w:hyperlink>
     </w:p>
@@ -1072,6 +1004,7 @@
       <w:r>
         <w:rPr>
           <w:rFonts w:cstheme="minorHAnsi"/>
+          <w:noProof/>
           <w:sz w:val="24"/>
           <w:szCs w:val="24"/>
         </w:rPr>
@@ -1435,7 +1368,23 @@
           <w:sz w:val="24"/>
           <w:szCs w:val="24"/>
         </w:rPr>
-        <w:t xml:space="preserve"> 2 red.</w:t>
+        <w:t xml:space="preserve"> 2 </w:t>
+      </w:r>
+      <w:r>
+        <w:rPr>
+          <w:rFonts w:cstheme="minorHAnsi"/>
+          <w:sz w:val="24"/>
+          <w:szCs w:val="24"/>
+        </w:rPr>
+        <w:t>purple</w:t>
+      </w:r>
+      <w:r>
+        <w:rPr>
+          <w:rFonts w:cstheme="minorHAnsi"/>
+          <w:sz w:val="24"/>
+          <w:szCs w:val="24"/>
+        </w:rPr>
+        <w:t>.</w:t>
       </w:r>
     </w:p>
     <w:p>

</xml_diff>

<commit_message>
made some things more clear and made a .md file
</commit_message>
<xml_diff>
--- a/paper.docx
+++ b/paper.docx
@@ -736,13 +736,38 @@
           <w:sz w:val="24"/>
           <w:szCs w:val="24"/>
         </w:rPr>
-        <w:t xml:space="preserve">and vertex v = </w:t>
-      </w:r>
-      <w:r>
-        <w:rPr>
-          <w:rFonts w:cstheme="minorHAnsi"/>
-          <w:sz w:val="24"/>
-          <w:szCs w:val="24"/>
+        <w:t>an</w:t>
+      </w:r>
+      <w:r>
+        <w:rPr>
+          <w:rFonts w:cstheme="minorHAnsi"/>
+          <w:sz w:val="24"/>
+          <w:szCs w:val="24"/>
+        </w:rPr>
+        <w:t>y</w:t>
+      </w:r>
+      <w:r>
+        <w:rPr>
+          <w:rFonts w:cstheme="minorHAnsi"/>
+          <w:sz w:val="24"/>
+          <w:szCs w:val="24"/>
+        </w:rPr>
+        <w:t xml:space="preserve"> vertex</w:t>
+      </w:r>
+      <w:r>
+        <w:rPr>
+          <w:rFonts w:cstheme="minorHAnsi"/>
+          <w:sz w:val="24"/>
+          <w:szCs w:val="24"/>
+        </w:rPr>
+        <w:t xml:space="preserve"> c</w:t>
+      </w:r>
+      <w:r>
+        <w:rPr>
+          <w:rFonts w:cstheme="minorHAnsi"/>
+          <w:sz w:val="24"/>
+          <w:szCs w:val="24"/>
+          <w:vertAlign w:val="subscript"/>
         </w:rPr>
         <w:t>v</w:t>
       </w:r>
@@ -751,9 +776,102 @@
           <w:rFonts w:cstheme="minorHAnsi"/>
           <w:sz w:val="24"/>
           <w:szCs w:val="24"/>
+        </w:rPr>
+        <w:t xml:space="preserve"> </w:t>
+      </w:r>
+      <w:r>
+        <w:rPr>
+          <w:rFonts w:ascii="Cambria Math" w:hAnsi="Cambria Math" w:cs="Cambria Math"/>
+          <w:sz w:val="24"/>
+          <w:szCs w:val="24"/>
+        </w:rPr>
+        <w:t>∈</w:t>
+      </w:r>
+      <w:r>
+        <w:rPr>
+          <w:rFonts w:cstheme="minorHAnsi"/>
+          <w:sz w:val="24"/>
+          <w:szCs w:val="24"/>
+        </w:rPr>
+        <w:t xml:space="preserve"> C</w:t>
+      </w:r>
+      <w:r>
+        <w:rPr>
+          <w:rFonts w:cstheme="minorHAnsi"/>
+          <w:sz w:val="24"/>
+          <w:szCs w:val="24"/>
+        </w:rPr>
+        <w:t xml:space="preserve"> and </w:t>
+      </w:r>
+      <w:r>
+        <w:rPr>
+          <w:rFonts w:cstheme="minorHAnsi"/>
+          <w:sz w:val="24"/>
+          <w:szCs w:val="24"/>
+        </w:rPr>
+        <w:t>given any edge E=(v</w:t>
+      </w:r>
+      <w:r>
+        <w:rPr>
+          <w:rFonts w:cstheme="minorHAnsi"/>
+          <w:sz w:val="24"/>
+          <w:szCs w:val="24"/>
           <w:vertAlign w:val="subscript"/>
         </w:rPr>
-        <w:t>x</w:t>
+        <w:t>a</w:t>
+      </w:r>
+      <w:r>
+        <w:rPr>
+          <w:rFonts w:cstheme="minorHAnsi"/>
+          <w:sz w:val="24"/>
+          <w:szCs w:val="24"/>
+        </w:rPr>
+        <w:t>, v</w:t>
+      </w:r>
+      <w:r>
+        <w:rPr>
+          <w:rFonts w:cstheme="minorHAnsi"/>
+          <w:sz w:val="24"/>
+          <w:szCs w:val="24"/>
+          <w:vertAlign w:val="subscript"/>
+        </w:rPr>
+        <w:t>b</w:t>
+      </w:r>
+      <w:r>
+        <w:rPr>
+          <w:rFonts w:cstheme="minorHAnsi"/>
+          <w:sz w:val="24"/>
+          <w:szCs w:val="24"/>
+        </w:rPr>
+        <w:t>)</w:t>
+      </w:r>
+    </w:p>
+    <w:p>
+      <w:pPr>
+        <w:spacing w:line="360" w:lineRule="auto"/>
+        <w:rPr>
+          <w:rFonts w:cstheme="minorHAnsi"/>
+          <w:sz w:val="24"/>
+          <w:szCs w:val="24"/>
+          <w:vertAlign w:val="subscript"/>
+        </w:rPr>
+      </w:pPr>
+      <w:r>
+        <w:rPr>
+          <w:rFonts w:cstheme="minorHAnsi"/>
+          <w:sz w:val="24"/>
+          <w:szCs w:val="24"/>
+        </w:rPr>
+        <w:t>The color of v</w:t>
+      </w:r>
+      <w:r>
+        <w:rPr>
+          <w:rFonts w:cstheme="minorHAnsi"/>
+          <w:sz w:val="24"/>
+          <w:szCs w:val="24"/>
+          <w:vertAlign w:val="subscript"/>
+        </w:rPr>
+        <w:t>a</w:t>
       </w:r>
       <w:r>
         <w:rPr>
@@ -765,35 +883,19 @@
       </w:r>
       <w:r>
         <w:rPr>
-          <w:rFonts w:ascii="Cambria Math" w:hAnsi="Cambria Math" w:cs="Cambria Math"/>
-          <w:sz w:val="24"/>
-          <w:szCs w:val="24"/>
-        </w:rPr>
-        <w:t>∈</w:t>
-      </w:r>
-      <w:r>
-        <w:rPr>
-          <w:rFonts w:cstheme="minorHAnsi"/>
-          <w:sz w:val="24"/>
-          <w:szCs w:val="24"/>
-        </w:rPr>
-        <w:t xml:space="preserve"> C</w:t>
-      </w:r>
-      <w:r>
-        <w:rPr>
-          <w:rFonts w:cstheme="minorHAnsi"/>
-          <w:sz w:val="24"/>
-          <w:szCs w:val="24"/>
-        </w:rPr>
-        <w:t xml:space="preserve"> and </w:t>
-      </w:r>
-      <w:r>
-        <w:rPr>
-          <w:rFonts w:cstheme="minorHAnsi"/>
-          <w:sz w:val="24"/>
-          <w:szCs w:val="24"/>
-        </w:rPr>
-        <w:t>given any edge E=(v</w:t>
+          <w:rFonts w:cstheme="minorHAnsi"/>
+          <w:sz w:val="24"/>
+          <w:szCs w:val="24"/>
+        </w:rPr>
+        <w:t>≠</w:t>
+      </w:r>
+      <w:r>
+        <w:rPr>
+          <w:rFonts w:cstheme="minorHAnsi"/>
+          <w:sz w:val="24"/>
+          <w:szCs w:val="24"/>
+        </w:rPr>
+        <w:t xml:space="preserve"> v</w:t>
       </w:r>
       <w:r>
         <w:rPr>
@@ -802,93 +904,25 @@
           <w:szCs w:val="24"/>
           <w:vertAlign w:val="subscript"/>
         </w:rPr>
-        <w:t>a</w:t>
-      </w:r>
-      <w:r>
-        <w:rPr>
-          <w:rFonts w:cstheme="minorHAnsi"/>
-          <w:sz w:val="24"/>
-          <w:szCs w:val="24"/>
-        </w:rPr>
-        <w:t>, v</w:t>
-      </w:r>
-      <w:r>
-        <w:rPr>
-          <w:rFonts w:cstheme="minorHAnsi"/>
-          <w:sz w:val="24"/>
-          <w:szCs w:val="24"/>
-          <w:vertAlign w:val="subscript"/>
-        </w:rPr>
         <w:t>b</w:t>
       </w:r>
-      <w:r>
-        <w:rPr>
-          <w:rFonts w:cstheme="minorHAnsi"/>
-          <w:sz w:val="24"/>
-          <w:szCs w:val="24"/>
-        </w:rPr>
-        <w:t>)</w:t>
-      </w:r>
-    </w:p>
-    <w:p>
-      <w:pPr>
-        <w:spacing w:line="360" w:lineRule="auto"/>
-        <w:rPr>
-          <w:rFonts w:cstheme="minorHAnsi"/>
-          <w:sz w:val="24"/>
-          <w:szCs w:val="24"/>
-          <w:vertAlign w:val="subscript"/>
-        </w:rPr>
-      </w:pPr>
-      <w:r>
-        <w:rPr>
-          <w:rFonts w:cstheme="minorHAnsi"/>
-          <w:sz w:val="24"/>
-          <w:szCs w:val="24"/>
-        </w:rPr>
-        <w:t>The color of v</w:t>
-      </w:r>
-      <w:r>
-        <w:rPr>
-          <w:rFonts w:cstheme="minorHAnsi"/>
-          <w:sz w:val="24"/>
-          <w:szCs w:val="24"/>
-          <w:vertAlign w:val="subscript"/>
-        </w:rPr>
-        <w:t>a</w:t>
-      </w:r>
-      <w:r>
-        <w:rPr>
-          <w:rFonts w:cstheme="minorHAnsi"/>
-          <w:sz w:val="24"/>
-          <w:szCs w:val="24"/>
-        </w:rPr>
-        <w:t xml:space="preserve"> </w:t>
-      </w:r>
-      <w:r>
-        <w:rPr>
-          <w:rFonts w:cstheme="minorHAnsi"/>
-          <w:sz w:val="24"/>
-          <w:szCs w:val="24"/>
-        </w:rPr>
-        <w:t>≠</w:t>
-      </w:r>
-      <w:r>
-        <w:rPr>
-          <w:rFonts w:cstheme="minorHAnsi"/>
-          <w:sz w:val="24"/>
-          <w:szCs w:val="24"/>
-        </w:rPr>
-        <w:t xml:space="preserve"> v</w:t>
-      </w:r>
-      <w:r>
-        <w:rPr>
-          <w:rFonts w:cstheme="minorHAnsi"/>
-          <w:sz w:val="24"/>
-          <w:szCs w:val="24"/>
-          <w:vertAlign w:val="subscript"/>
-        </w:rPr>
-        <w:t>b</w:t>
+    </w:p>
+    <w:p>
+      <w:pPr>
+        <w:spacing w:line="360" w:lineRule="auto"/>
+        <w:rPr>
+          <w:rFonts w:cstheme="minorHAnsi"/>
+          <w:sz w:val="24"/>
+          <w:szCs w:val="24"/>
+        </w:rPr>
+      </w:pPr>
+      <w:r>
+        <w:rPr>
+          <w:rFonts w:cstheme="minorHAnsi"/>
+          <w:sz w:val="24"/>
+          <w:szCs w:val="24"/>
+        </w:rPr>
+        <w:t>(Geeksforgeeks, 2020)</w:t>
       </w:r>
     </w:p>
     <w:p>
@@ -1114,6 +1148,22 @@
           <w:szCs w:val="24"/>
         </w:rPr>
         <w:t xml:space="preserve"> instance</w:t>
+      </w:r>
+      <w:r>
+        <w:rPr>
+          <w:rFonts w:cstheme="minorHAnsi"/>
+          <w:sz w:val="24"/>
+          <w:szCs w:val="24"/>
+        </w:rPr>
+        <w:t xml:space="preserve">. </w:t>
+      </w:r>
+      <w:r>
+        <w:rPr>
+          <w:rFonts w:cstheme="minorHAnsi"/>
+          <w:sz w:val="24"/>
+          <w:szCs w:val="24"/>
+        </w:rPr>
+        <w:t>'This graph can be colored such that no two adjacent vertices share a color with three colors'</w:t>
       </w:r>
       <w:r>
         <w:rPr>

</xml_diff>